<commit_message>
Updated resources doc again
</commit_message>
<xml_diff>
--- a/Background/Algorithms Resources.docx
+++ b/Background/Algorithms Resources.docx
@@ -74,8 +74,6 @@
       <w:r>
         <w:t>http://www.unf.edu/~broggio/cop2221/2221pseu.htm</w:t>
       </w:r>
-      <w:bookmarkStart w:id="0" w:name="_GoBack"/>
-      <w:bookmarkEnd w:id="0"/>
     </w:p>
     <w:p/>
     <w:p>
@@ -210,6 +208,11 @@
       <w:r>
         <w:t xml:space="preserve"> in folder</w:t>
       </w:r>
+      <w:r>
+        <w:t xml:space="preserve"> and powerpoint</w:t>
+      </w:r>
+      <w:bookmarkStart w:id="0" w:name="_GoBack"/>
+      <w:bookmarkEnd w:id="0"/>
     </w:p>
     <w:p/>
     <w:p>

</xml_diff>